<commit_message>
지원정보 requirement list, use case description 수정
</commit_message>
<xml_diff>
--- a/지원정보 관리 시스템 requirement list.docx
+++ b/지원정보 관리 시스템 requirement list.docx
@@ -1,6 +1,6 @@
 
 <file path=word/document.xml><?xml version="1.0" encoding="utf-8"?>
-<w:document xmlns:wpc="http://schemas.microsoft.com/office/word/2010/wordprocessingCanvas" xmlns:cx="http://schemas.microsoft.com/office/drawing/2014/chartex" xmlns:cx1="http://schemas.microsoft.com/office/drawing/2015/9/8/chartex" xmlns:cx2="http://schemas.microsoft.com/office/drawing/2015/10/21/chartex" xmlns:cx3="http://schemas.microsoft.com/office/drawing/2016/5/9/chartex" xmlns:cx4="http://schemas.microsoft.com/office/drawing/2016/5/10/chartex" xmlns:cx5="http://schemas.microsoft.com/office/drawing/2016/5/11/chartex" xmlns:cx6="http://schemas.microsoft.com/office/drawing/2016/5/12/chartex" xmlns:cx7="http://schemas.microsoft.com/office/drawing/2016/5/13/chartex" xmlns:cx8="http://schemas.microsoft.com/office/drawing/2016/5/14/chartex" xmlns:mc="http://schemas.openxmlformats.org/markup-compatibility/2006" xmlns:aink="http://schemas.microsoft.com/office/drawing/2016/ink" xmlns:am3d="http://schemas.microsoft.com/office/drawing/2017/model3d" xmlns:o="urn:schemas-microsoft-com:office:office" xmlns:r="http://schemas.openxmlformats.org/officeDocument/2006/relationships" xmlns:m="http://schemas.openxmlformats.org/officeDocument/2006/math" xmlns:v="urn:schemas-microsoft-com:vml" xmlns:wp14="http://schemas.microsoft.com/office/word/2010/wordprocessingDrawing" xmlns:wp="http://schemas.openxmlformats.org/drawingml/2006/wordprocessingDrawing" xmlns:w10="urn:schemas-microsoft-com:office:word" xmlns:w="http://schemas.openxmlformats.org/wordprocessingml/2006/main" xmlns:w14="http://schemas.microsoft.com/office/word/2010/wordml" xmlns:w15="http://schemas.microsoft.com/office/word/2012/wordml" xmlns:w16cex="http://schemas.microsoft.com/office/word/2018/wordml/cex" xmlns:w16cid="http://schemas.microsoft.com/office/word/2016/wordml/cid" xmlns:w16="http://schemas.microsoft.com/office/word/2018/wordml" xmlns:w16se="http://schemas.microsoft.com/office/word/2015/wordml/symex" xmlns:wpg="http://schemas.microsoft.com/office/word/2010/wordprocessingGroup" xmlns:wpi="http://schemas.microsoft.com/office/word/2010/wordprocessingInk" xmlns:wne="http://schemas.microsoft.com/office/word/2006/wordml" xmlns:wps="http://schemas.microsoft.com/office/word/2010/wordprocessingShape" mc:Ignorable="w14 w15 w16se w16cid w16 w16cex wp14">
+<w:document xmlns:wpc="http://schemas.microsoft.com/office/word/2010/wordprocessingCanvas" xmlns:cx="http://schemas.microsoft.com/office/drawing/2014/chartex" xmlns:cx1="http://schemas.microsoft.com/office/drawing/2015/9/8/chartex" xmlns:cx2="http://schemas.microsoft.com/office/drawing/2015/10/21/chartex" xmlns:cx3="http://schemas.microsoft.com/office/drawing/2016/5/9/chartex" xmlns:cx4="http://schemas.microsoft.com/office/drawing/2016/5/10/chartex" xmlns:cx5="http://schemas.microsoft.com/office/drawing/2016/5/11/chartex" xmlns:cx6="http://schemas.microsoft.com/office/drawing/2016/5/12/chartex" xmlns:cx7="http://schemas.microsoft.com/office/drawing/2016/5/13/chartex" xmlns:cx8="http://schemas.microsoft.com/office/drawing/2016/5/14/chartex" xmlns:mc="http://schemas.openxmlformats.org/markup-compatibility/2006" xmlns:aink="http://schemas.microsoft.com/office/drawing/2016/ink" xmlns:am3d="http://schemas.microsoft.com/office/drawing/2017/model3d" xmlns:o="urn:schemas-microsoft-com:office:office" xmlns:oel="http://schemas.microsoft.com/office/2019/extlst" xmlns:r="http://schemas.openxmlformats.org/officeDocument/2006/relationships" xmlns:m="http://schemas.openxmlformats.org/officeDocument/2006/math" xmlns:v="urn:schemas-microsoft-com:vml" xmlns:wp14="http://schemas.microsoft.com/office/word/2010/wordprocessingDrawing" xmlns:wp="http://schemas.openxmlformats.org/drawingml/2006/wordprocessingDrawing" xmlns:w10="urn:schemas-microsoft-com:office:word" xmlns:w="http://schemas.openxmlformats.org/wordprocessingml/2006/main" xmlns:w14="http://schemas.microsoft.com/office/word/2010/wordml" xmlns:w15="http://schemas.microsoft.com/office/word/2012/wordml" xmlns:w16cex="http://schemas.microsoft.com/office/word/2018/wordml/cex" xmlns:w16cid="http://schemas.microsoft.com/office/word/2016/wordml/cid" xmlns:w16="http://schemas.microsoft.com/office/word/2018/wordml" xmlns:w16du="http://schemas.microsoft.com/office/word/2023/wordml/word16du" xmlns:w16sdtdh="http://schemas.microsoft.com/office/word/2020/wordml/sdtdatahash" xmlns:w16se="http://schemas.microsoft.com/office/word/2015/wordml/symex" xmlns:wpg="http://schemas.microsoft.com/office/word/2010/wordprocessingGroup" xmlns:wpi="http://schemas.microsoft.com/office/word/2010/wordprocessingInk" xmlns:wne="http://schemas.microsoft.com/office/word/2006/wordml" xmlns:wps="http://schemas.microsoft.com/office/word/2010/wordprocessingShape" mc:Ignorable="w14 w15 w16se w16cid w16 w16cex w16sdtdh wp14">
   <w:body>
     <w:tbl>
       <w:tblPr>
@@ -183,15 +183,7 @@
                 <w:sz w:val="20"/>
                 <w:lang w:eastAsia="ko-KR"/>
               </w:rPr>
-              <w:t xml:space="preserve">이 회사이름의 </w:t>
-            </w:r>
-            <w:proofErr w:type="gramStart"/>
-            <w:r>
-              <w:rPr>
-                <w:sz w:val="20"/>
-                <w:lang w:eastAsia="ko-KR"/>
-              </w:rPr>
-              <w:t>오름차순으로</w:t>
+              <w:t>이 회사이름의 오름차순으로</w:t>
             </w:r>
             <w:r>
               <w:rPr>
@@ -209,7 +201,6 @@
               </w:rPr>
               <w:t>정렬되어</w:t>
             </w:r>
-            <w:proofErr w:type="gramEnd"/>
             <w:r>
               <w:rPr>
                 <w:rFonts w:hint="eastAsia"/>
@@ -359,7 +350,6 @@
               <w:spacing w:before="6" w:line="228" w:lineRule="auto"/>
               <w:ind w:left="204" w:hanging="100"/>
               <w:rPr>
-                <w:rFonts w:hint="eastAsia"/>
                 <w:sz w:val="20"/>
                 <w:lang w:eastAsia="ko-KR"/>
               </w:rPr>
@@ -1155,13 +1145,820 @@
     </w:tbl>
     <w:p/>
     <w:p>
-      <w:pPr>
+      <w:r>
         <w:rPr>
           <w:rFonts w:hint="eastAsia"/>
         </w:rPr>
-      </w:pPr>
-      <w:bookmarkStart w:id="0" w:name="_GoBack"/>
-      <w:bookmarkEnd w:id="0"/>
+        <w:t>Use case description: 지원 정보 조회</w:t>
+      </w:r>
+    </w:p>
+    <w:tbl>
+      <w:tblPr>
+        <w:tblStyle w:val="a4"/>
+        <w:tblW w:w="0" w:type="auto"/>
+        <w:tblInd w:w="0" w:type="dxa"/>
+        <w:tblLook w:val="04A0" w:firstRow="1" w:lastRow="0" w:firstColumn="1" w:lastColumn="0" w:noHBand="0" w:noVBand="1"/>
+      </w:tblPr>
+      <w:tblGrid>
+        <w:gridCol w:w="4501"/>
+        <w:gridCol w:w="4515"/>
+      </w:tblGrid>
+      <w:tr>
+        <w:tc>
+          <w:tcPr>
+            <w:tcW w:w="4501" w:type="dxa"/>
+            <w:tcBorders>
+              <w:top w:val="single" w:sz="4" w:space="0" w:color="auto"/>
+              <w:left w:val="single" w:sz="4" w:space="0" w:color="auto"/>
+              <w:bottom w:val="single" w:sz="4" w:space="0" w:color="auto"/>
+              <w:right w:val="single" w:sz="4" w:space="0" w:color="auto"/>
+            </w:tcBorders>
+            <w:hideMark/>
+          </w:tcPr>
+          <w:p>
+            <w:r>
+              <w:rPr>
+                <w:rFonts w:hint="eastAsia"/>
+              </w:rPr>
+              <w:t>Actor Action</w:t>
+            </w:r>
+          </w:p>
+        </w:tc>
+        <w:tc>
+          <w:tcPr>
+            <w:tcW w:w="4515" w:type="dxa"/>
+            <w:tcBorders>
+              <w:top w:val="single" w:sz="4" w:space="0" w:color="auto"/>
+              <w:left w:val="single" w:sz="4" w:space="0" w:color="auto"/>
+              <w:bottom w:val="single" w:sz="4" w:space="0" w:color="auto"/>
+              <w:right w:val="single" w:sz="4" w:space="0" w:color="auto"/>
+            </w:tcBorders>
+            <w:hideMark/>
+          </w:tcPr>
+          <w:p>
+            <w:r>
+              <w:rPr>
+                <w:rFonts w:hint="eastAsia"/>
+              </w:rPr>
+              <w:t>System Response</w:t>
+            </w:r>
+          </w:p>
+        </w:tc>
+      </w:tr>
+      <w:tr>
+        <w:tc>
+          <w:tcPr>
+            <w:tcW w:w="4501" w:type="dxa"/>
+            <w:tcBorders>
+              <w:top w:val="single" w:sz="4" w:space="0" w:color="auto"/>
+              <w:left w:val="single" w:sz="4" w:space="0" w:color="auto"/>
+              <w:bottom w:val="single" w:sz="4" w:space="0" w:color="auto"/>
+              <w:right w:val="single" w:sz="4" w:space="0" w:color="auto"/>
+            </w:tcBorders>
+            <w:hideMark/>
+          </w:tcPr>
+          <w:p>
+            <w:pPr>
+              <w:widowControl/>
+              <w:numPr>
+                <w:ilvl w:val="0"/>
+                <w:numId w:val="2"/>
+              </w:numPr>
+              <w:wordWrap/>
+              <w:autoSpaceDE/>
+            </w:pPr>
+            <w:r>
+              <w:rPr>
+                <w:rFonts w:hint="eastAsia"/>
+              </w:rPr>
+              <w:t>일반 회원은 자신의 지원 정보(회사 이름, 업무, 인원 수, 신청 마감일) 확인 버튼을 누른다.</w:t>
+            </w:r>
+          </w:p>
+        </w:tc>
+        <w:tc>
+          <w:tcPr>
+            <w:tcW w:w="4515" w:type="dxa"/>
+            <w:tcBorders>
+              <w:top w:val="single" w:sz="4" w:space="0" w:color="auto"/>
+              <w:left w:val="single" w:sz="4" w:space="0" w:color="auto"/>
+              <w:bottom w:val="single" w:sz="4" w:space="0" w:color="auto"/>
+              <w:right w:val="single" w:sz="4" w:space="0" w:color="auto"/>
+            </w:tcBorders>
+            <w:hideMark/>
+          </w:tcPr>
+          <w:p>
+            <w:pPr>
+              <w:widowControl/>
+              <w:numPr>
+                <w:ilvl w:val="0"/>
+                <w:numId w:val="2"/>
+              </w:numPr>
+              <w:wordWrap/>
+              <w:autoSpaceDE/>
+            </w:pPr>
+            <w:r>
+              <w:rPr>
+                <w:rFonts w:hint="eastAsia"/>
+              </w:rPr>
+              <w:t>일반 회원의 지원 정보를 회사 이름의 오름차순으로 정렬하여 출력한다.</w:t>
+            </w:r>
+          </w:p>
+        </w:tc>
+      </w:tr>
+    </w:tbl>
+    <w:p/>
+    <w:p>
+      <w:r>
+        <w:rPr>
+          <w:rFonts w:hint="eastAsia"/>
+        </w:rPr>
+        <w:t>Use case description: 지원 취소</w:t>
+      </w:r>
+    </w:p>
+    <w:tbl>
+      <w:tblPr>
+        <w:tblStyle w:val="a4"/>
+        <w:tblW w:w="0" w:type="auto"/>
+        <w:tblInd w:w="0" w:type="dxa"/>
+        <w:tblLook w:val="04A0" w:firstRow="1" w:lastRow="0" w:firstColumn="1" w:lastColumn="0" w:noHBand="0" w:noVBand="1"/>
+      </w:tblPr>
+      <w:tblGrid>
+        <w:gridCol w:w="4501"/>
+        <w:gridCol w:w="4515"/>
+      </w:tblGrid>
+      <w:tr>
+        <w:tc>
+          <w:tcPr>
+            <w:tcW w:w="4501" w:type="dxa"/>
+            <w:tcBorders>
+              <w:top w:val="single" w:sz="4" w:space="0" w:color="auto"/>
+              <w:left w:val="single" w:sz="4" w:space="0" w:color="auto"/>
+              <w:bottom w:val="single" w:sz="4" w:space="0" w:color="auto"/>
+              <w:right w:val="single" w:sz="4" w:space="0" w:color="auto"/>
+            </w:tcBorders>
+            <w:hideMark/>
+          </w:tcPr>
+          <w:p>
+            <w:r>
+              <w:rPr>
+                <w:rFonts w:hint="eastAsia"/>
+              </w:rPr>
+              <w:t>Actor Action</w:t>
+            </w:r>
+          </w:p>
+        </w:tc>
+        <w:tc>
+          <w:tcPr>
+            <w:tcW w:w="4515" w:type="dxa"/>
+            <w:tcBorders>
+              <w:top w:val="single" w:sz="4" w:space="0" w:color="auto"/>
+              <w:left w:val="single" w:sz="4" w:space="0" w:color="auto"/>
+              <w:bottom w:val="single" w:sz="4" w:space="0" w:color="auto"/>
+              <w:right w:val="single" w:sz="4" w:space="0" w:color="auto"/>
+            </w:tcBorders>
+            <w:hideMark/>
+          </w:tcPr>
+          <w:p>
+            <w:r>
+              <w:rPr>
+                <w:rFonts w:hint="eastAsia"/>
+              </w:rPr>
+              <w:t>System Response</w:t>
+            </w:r>
+          </w:p>
+        </w:tc>
+      </w:tr>
+      <w:tr>
+        <w:tc>
+          <w:tcPr>
+            <w:tcW w:w="4501" w:type="dxa"/>
+            <w:tcBorders>
+              <w:top w:val="single" w:sz="4" w:space="0" w:color="auto"/>
+              <w:left w:val="single" w:sz="4" w:space="0" w:color="auto"/>
+              <w:bottom w:val="single" w:sz="4" w:space="0" w:color="auto"/>
+              <w:right w:val="single" w:sz="4" w:space="0" w:color="auto"/>
+            </w:tcBorders>
+            <w:hideMark/>
+          </w:tcPr>
+          <w:p>
+            <w:pPr>
+              <w:widowControl/>
+              <w:numPr>
+                <w:ilvl w:val="0"/>
+                <w:numId w:val="3"/>
+              </w:numPr>
+              <w:wordWrap/>
+              <w:autoSpaceDE/>
+            </w:pPr>
+            <w:r>
+              <w:rPr>
+                <w:rFonts w:hint="eastAsia"/>
+              </w:rPr>
+              <w:t>일반 회원이 지원 정보 확인 버튼을 누른다.</w:t>
+            </w:r>
+          </w:p>
+        </w:tc>
+        <w:tc>
+          <w:tcPr>
+            <w:tcW w:w="4515" w:type="dxa"/>
+            <w:tcBorders>
+              <w:top w:val="single" w:sz="4" w:space="0" w:color="auto"/>
+              <w:left w:val="single" w:sz="4" w:space="0" w:color="auto"/>
+              <w:bottom w:val="single" w:sz="4" w:space="0" w:color="auto"/>
+              <w:right w:val="single" w:sz="4" w:space="0" w:color="auto"/>
+            </w:tcBorders>
+            <w:hideMark/>
+          </w:tcPr>
+          <w:p>
+            <w:pPr>
+              <w:widowControl/>
+              <w:numPr>
+                <w:ilvl w:val="0"/>
+                <w:numId w:val="3"/>
+              </w:numPr>
+              <w:wordWrap/>
+              <w:autoSpaceDE/>
+            </w:pPr>
+            <w:r>
+              <w:rPr>
+                <w:rFonts w:hint="eastAsia"/>
+              </w:rPr>
+              <w:t>일반 회원의 지원 정보를 회사 이름의 오름차순으로 정렬하여 출력한다.</w:t>
+            </w:r>
+          </w:p>
+        </w:tc>
+      </w:tr>
+      <w:tr>
+        <w:tc>
+          <w:tcPr>
+            <w:tcW w:w="4501" w:type="dxa"/>
+            <w:tcBorders>
+              <w:top w:val="single" w:sz="4" w:space="0" w:color="auto"/>
+              <w:left w:val="single" w:sz="4" w:space="0" w:color="auto"/>
+              <w:bottom w:val="single" w:sz="4" w:space="0" w:color="auto"/>
+              <w:right w:val="single" w:sz="4" w:space="0" w:color="auto"/>
+            </w:tcBorders>
+            <w:hideMark/>
+          </w:tcPr>
+          <w:p>
+            <w:pPr>
+              <w:widowControl/>
+              <w:numPr>
+                <w:ilvl w:val="0"/>
+                <w:numId w:val="3"/>
+              </w:numPr>
+              <w:wordWrap/>
+              <w:autoSpaceDE/>
+            </w:pPr>
+            <w:r>
+              <w:rPr>
+                <w:rFonts w:hint="eastAsia"/>
+              </w:rPr>
+              <w:t>마감일이 지나지 않은 지원 정보를 선택하여 지원 취소 버튼을 누른다.</w:t>
+            </w:r>
+          </w:p>
+        </w:tc>
+        <w:tc>
+          <w:tcPr>
+            <w:tcW w:w="4515" w:type="dxa"/>
+            <w:tcBorders>
+              <w:top w:val="single" w:sz="4" w:space="0" w:color="auto"/>
+              <w:left w:val="single" w:sz="4" w:space="0" w:color="auto"/>
+              <w:bottom w:val="single" w:sz="4" w:space="0" w:color="auto"/>
+              <w:right w:val="single" w:sz="4" w:space="0" w:color="auto"/>
+            </w:tcBorders>
+            <w:hideMark/>
+          </w:tcPr>
+          <w:p>
+            <w:pPr>
+              <w:widowControl/>
+              <w:wordWrap/>
+              <w:autoSpaceDE/>
+              <w:rPr>
+                <w:rFonts w:hint="eastAsia"/>
+              </w:rPr>
+            </w:pPr>
+            <w:r>
+              <w:t xml:space="preserve">    4. </w:t>
+            </w:r>
+            <w:r>
+              <w:rPr>
+                <w:rFonts w:hint="eastAsia"/>
+              </w:rPr>
+              <w:t>지원이 취소되었다는 메시지를 출력한다.</w:t>
+            </w:r>
+          </w:p>
+        </w:tc>
+      </w:tr>
+    </w:tbl>
+    <w:p/>
+    <w:p>
+      <w:r>
+        <w:rPr>
+          <w:rFonts w:hint="eastAsia"/>
+        </w:rPr>
+        <w:t>Use case description: 지원 정보 삭제</w:t>
+      </w:r>
+    </w:p>
+    <w:tbl>
+      <w:tblPr>
+        <w:tblStyle w:val="a4"/>
+        <w:tblW w:w="0" w:type="auto"/>
+        <w:tblInd w:w="0" w:type="dxa"/>
+        <w:tblLook w:val="04A0" w:firstRow="1" w:lastRow="0" w:firstColumn="1" w:lastColumn="0" w:noHBand="0" w:noVBand="1"/>
+      </w:tblPr>
+      <w:tblGrid>
+        <w:gridCol w:w="4501"/>
+        <w:gridCol w:w="4515"/>
+      </w:tblGrid>
+      <w:tr>
+        <w:tc>
+          <w:tcPr>
+            <w:tcW w:w="4501" w:type="dxa"/>
+            <w:tcBorders>
+              <w:top w:val="single" w:sz="4" w:space="0" w:color="auto"/>
+              <w:left w:val="single" w:sz="4" w:space="0" w:color="auto"/>
+              <w:bottom w:val="single" w:sz="4" w:space="0" w:color="auto"/>
+              <w:right w:val="single" w:sz="4" w:space="0" w:color="auto"/>
+            </w:tcBorders>
+            <w:hideMark/>
+          </w:tcPr>
+          <w:p>
+            <w:r>
+              <w:rPr>
+                <w:rFonts w:hint="eastAsia"/>
+              </w:rPr>
+              <w:t>Actor Action</w:t>
+            </w:r>
+          </w:p>
+        </w:tc>
+        <w:tc>
+          <w:tcPr>
+            <w:tcW w:w="4515" w:type="dxa"/>
+            <w:tcBorders>
+              <w:top w:val="single" w:sz="4" w:space="0" w:color="auto"/>
+              <w:left w:val="single" w:sz="4" w:space="0" w:color="auto"/>
+              <w:bottom w:val="single" w:sz="4" w:space="0" w:color="auto"/>
+              <w:right w:val="single" w:sz="4" w:space="0" w:color="auto"/>
+            </w:tcBorders>
+            <w:hideMark/>
+          </w:tcPr>
+          <w:p>
+            <w:r>
+              <w:rPr>
+                <w:rFonts w:hint="eastAsia"/>
+              </w:rPr>
+              <w:t>System Response</w:t>
+            </w:r>
+          </w:p>
+        </w:tc>
+      </w:tr>
+      <w:tr>
+        <w:tc>
+          <w:tcPr>
+            <w:tcW w:w="4501" w:type="dxa"/>
+            <w:tcBorders>
+              <w:top w:val="single" w:sz="4" w:space="0" w:color="auto"/>
+              <w:left w:val="single" w:sz="4" w:space="0" w:color="auto"/>
+              <w:bottom w:val="single" w:sz="4" w:space="0" w:color="auto"/>
+              <w:right w:val="single" w:sz="4" w:space="0" w:color="auto"/>
+            </w:tcBorders>
+            <w:hideMark/>
+          </w:tcPr>
+          <w:p>
+            <w:pPr>
+              <w:widowControl/>
+              <w:numPr>
+                <w:ilvl w:val="0"/>
+                <w:numId w:val="4"/>
+              </w:numPr>
+              <w:wordWrap/>
+              <w:autoSpaceDE/>
+            </w:pPr>
+            <w:r>
+              <w:rPr>
+                <w:rFonts w:hint="eastAsia"/>
+              </w:rPr>
+              <w:t>일반 회원이 지원 정보 확인 버튼을 누른다.</w:t>
+            </w:r>
+          </w:p>
+        </w:tc>
+        <w:tc>
+          <w:tcPr>
+            <w:tcW w:w="4515" w:type="dxa"/>
+            <w:tcBorders>
+              <w:top w:val="single" w:sz="4" w:space="0" w:color="auto"/>
+              <w:left w:val="single" w:sz="4" w:space="0" w:color="auto"/>
+              <w:bottom w:val="single" w:sz="4" w:space="0" w:color="auto"/>
+              <w:right w:val="single" w:sz="4" w:space="0" w:color="auto"/>
+            </w:tcBorders>
+            <w:hideMark/>
+          </w:tcPr>
+          <w:p>
+            <w:pPr>
+              <w:widowControl/>
+              <w:numPr>
+                <w:ilvl w:val="0"/>
+                <w:numId w:val="4"/>
+              </w:numPr>
+              <w:wordWrap/>
+              <w:autoSpaceDE/>
+            </w:pPr>
+            <w:r>
+              <w:rPr>
+                <w:rFonts w:hint="eastAsia"/>
+              </w:rPr>
+              <w:t>일반 회원의 지원 정보를 회사 이름의 오름차순으로 정렬하여 출력한다.</w:t>
+            </w:r>
+          </w:p>
+        </w:tc>
+      </w:tr>
+      <w:tr>
+        <w:tc>
+          <w:tcPr>
+            <w:tcW w:w="4501" w:type="dxa"/>
+            <w:tcBorders>
+              <w:top w:val="single" w:sz="4" w:space="0" w:color="auto"/>
+              <w:left w:val="single" w:sz="4" w:space="0" w:color="auto"/>
+              <w:bottom w:val="single" w:sz="4" w:space="0" w:color="auto"/>
+              <w:right w:val="single" w:sz="4" w:space="0" w:color="auto"/>
+            </w:tcBorders>
+            <w:hideMark/>
+          </w:tcPr>
+          <w:p>
+            <w:pPr>
+              <w:widowControl/>
+              <w:numPr>
+                <w:ilvl w:val="0"/>
+                <w:numId w:val="4"/>
+              </w:numPr>
+              <w:wordWrap/>
+              <w:autoSpaceDE/>
+            </w:pPr>
+            <w:r>
+              <w:rPr>
+                <w:rFonts w:hint="eastAsia"/>
+              </w:rPr>
+              <w:t>마감 시간이 지</w:t>
+            </w:r>
+            <w:r>
+              <w:rPr>
+                <w:rFonts w:hint="eastAsia"/>
+              </w:rPr>
+              <w:t>난</w:t>
+            </w:r>
+            <w:r>
+              <w:rPr>
+                <w:rFonts w:hint="eastAsia"/>
+              </w:rPr>
+              <w:t xml:space="preserve"> 정보를 임의로 삭제하는 버튼을 누른다.</w:t>
+            </w:r>
+          </w:p>
+        </w:tc>
+        <w:tc>
+          <w:tcPr>
+            <w:tcW w:w="4515" w:type="dxa"/>
+            <w:tcBorders>
+              <w:top w:val="single" w:sz="4" w:space="0" w:color="auto"/>
+              <w:left w:val="single" w:sz="4" w:space="0" w:color="auto"/>
+              <w:bottom w:val="single" w:sz="4" w:space="0" w:color="auto"/>
+              <w:right w:val="single" w:sz="4" w:space="0" w:color="auto"/>
+            </w:tcBorders>
+            <w:hideMark/>
+          </w:tcPr>
+          <w:p>
+            <w:pPr>
+              <w:widowControl/>
+              <w:numPr>
+                <w:ilvl w:val="0"/>
+                <w:numId w:val="4"/>
+              </w:numPr>
+              <w:wordWrap/>
+              <w:autoSpaceDE/>
+            </w:pPr>
+            <w:r>
+              <w:rPr>
+                <w:rFonts w:hint="eastAsia"/>
+              </w:rPr>
+              <w:t>정보</w:t>
+            </w:r>
+            <w:r>
+              <w:rPr>
+                <w:rFonts w:hint="eastAsia"/>
+              </w:rPr>
+              <w:t>가</w:t>
+            </w:r>
+            <w:r>
+              <w:rPr>
+                <w:rFonts w:hint="eastAsia"/>
+              </w:rPr>
+              <w:t xml:space="preserve"> 삭제</w:t>
+            </w:r>
+            <w:r>
+              <w:rPr>
+                <w:rFonts w:hint="eastAsia"/>
+              </w:rPr>
+              <w:t>되었다는</w:t>
+            </w:r>
+            <w:r>
+              <w:rPr>
+                <w:rFonts w:hint="eastAsia"/>
+              </w:rPr>
+              <w:t xml:space="preserve"> 메시지를 출력한다.</w:t>
+            </w:r>
+          </w:p>
+        </w:tc>
+      </w:tr>
+    </w:tbl>
+    <w:p/>
+    <w:p>
+      <w:r>
+        <w:rPr>
+          <w:rFonts w:hint="eastAsia"/>
+        </w:rPr>
+        <w:t>Use case description: 지원 채용 정보 통계</w:t>
+      </w:r>
+    </w:p>
+    <w:tbl>
+      <w:tblPr>
+        <w:tblStyle w:val="a4"/>
+        <w:tblW w:w="0" w:type="auto"/>
+        <w:tblInd w:w="0" w:type="dxa"/>
+        <w:tblLook w:val="04A0" w:firstRow="1" w:lastRow="0" w:firstColumn="1" w:lastColumn="0" w:noHBand="0" w:noVBand="1"/>
+      </w:tblPr>
+      <w:tblGrid>
+        <w:gridCol w:w="4508"/>
+        <w:gridCol w:w="4508"/>
+      </w:tblGrid>
+      <w:tr>
+        <w:tc>
+          <w:tcPr>
+            <w:tcW w:w="4508" w:type="dxa"/>
+            <w:tcBorders>
+              <w:top w:val="single" w:sz="4" w:space="0" w:color="auto"/>
+              <w:left w:val="single" w:sz="4" w:space="0" w:color="auto"/>
+              <w:bottom w:val="single" w:sz="4" w:space="0" w:color="auto"/>
+              <w:right w:val="single" w:sz="4" w:space="0" w:color="auto"/>
+            </w:tcBorders>
+            <w:hideMark/>
+          </w:tcPr>
+          <w:p>
+            <w:r>
+              <w:rPr>
+                <w:rFonts w:hint="eastAsia"/>
+              </w:rPr>
+              <w:t>Actor Action</w:t>
+            </w:r>
+          </w:p>
+        </w:tc>
+        <w:tc>
+          <w:tcPr>
+            <w:tcW w:w="4508" w:type="dxa"/>
+            <w:tcBorders>
+              <w:top w:val="single" w:sz="4" w:space="0" w:color="auto"/>
+              <w:left w:val="single" w:sz="4" w:space="0" w:color="auto"/>
+              <w:bottom w:val="single" w:sz="4" w:space="0" w:color="auto"/>
+              <w:right w:val="single" w:sz="4" w:space="0" w:color="auto"/>
+            </w:tcBorders>
+            <w:hideMark/>
+          </w:tcPr>
+          <w:p>
+            <w:r>
+              <w:rPr>
+                <w:rFonts w:hint="eastAsia"/>
+              </w:rPr>
+              <w:t>System Response</w:t>
+            </w:r>
+          </w:p>
+        </w:tc>
+      </w:tr>
+      <w:tr>
+        <w:tc>
+          <w:tcPr>
+            <w:tcW w:w="4508" w:type="dxa"/>
+            <w:tcBorders>
+              <w:top w:val="single" w:sz="4" w:space="0" w:color="auto"/>
+              <w:left w:val="single" w:sz="4" w:space="0" w:color="auto"/>
+              <w:bottom w:val="single" w:sz="4" w:space="0" w:color="auto"/>
+              <w:right w:val="single" w:sz="4" w:space="0" w:color="auto"/>
+            </w:tcBorders>
+            <w:hideMark/>
+          </w:tcPr>
+          <w:p>
+            <w:pPr>
+              <w:widowControl/>
+              <w:numPr>
+                <w:ilvl w:val="0"/>
+                <w:numId w:val="5"/>
+              </w:numPr>
+              <w:wordWrap/>
+              <w:autoSpaceDE/>
+            </w:pPr>
+            <w:r>
+              <w:rPr>
+                <w:rFonts w:hint="eastAsia"/>
+              </w:rPr>
+              <w:t xml:space="preserve">회사 회원이 </w:t>
+            </w:r>
+            <w:r>
+              <w:rPr>
+                <w:rFonts w:hint="eastAsia"/>
+              </w:rPr>
+              <w:t>현재까지 등록한 모든 채용정보에 대해 신청 마감시간 기준으로 업무별 지원자 수를 출력하는 버튼을 클릭한다.</w:t>
+            </w:r>
+          </w:p>
+        </w:tc>
+        <w:tc>
+          <w:tcPr>
+            <w:tcW w:w="4508" w:type="dxa"/>
+            <w:tcBorders>
+              <w:top w:val="single" w:sz="4" w:space="0" w:color="auto"/>
+              <w:left w:val="single" w:sz="4" w:space="0" w:color="auto"/>
+              <w:bottom w:val="single" w:sz="4" w:space="0" w:color="auto"/>
+              <w:right w:val="single" w:sz="4" w:space="0" w:color="auto"/>
+            </w:tcBorders>
+            <w:hideMark/>
+          </w:tcPr>
+          <w:p>
+            <w:pPr>
+              <w:widowControl/>
+              <w:numPr>
+                <w:ilvl w:val="0"/>
+                <w:numId w:val="5"/>
+              </w:numPr>
+              <w:wordWrap/>
+              <w:autoSpaceDE/>
+            </w:pPr>
+            <w:r>
+              <w:rPr>
+                <w:rFonts w:hint="eastAsia"/>
+              </w:rPr>
+              <w:t xml:space="preserve">업무별 </w:t>
+            </w:r>
+            <w:r>
+              <w:rPr>
+                <w:rFonts w:hint="eastAsia"/>
+              </w:rPr>
+              <w:t>지원자 수를 출력해준다.</w:t>
+            </w:r>
+          </w:p>
+        </w:tc>
+      </w:tr>
+    </w:tbl>
+    <w:p/>
+    <w:p>
+      <w:r>
+        <w:rPr>
+          <w:rFonts w:hint="eastAsia"/>
+        </w:rPr>
+        <w:t>Use case description: 등록 채용 정보 통계</w:t>
+      </w:r>
+    </w:p>
+    <w:tbl>
+      <w:tblPr>
+        <w:tblStyle w:val="a4"/>
+        <w:tblW w:w="0" w:type="auto"/>
+        <w:tblInd w:w="0" w:type="dxa"/>
+        <w:tblLook w:val="04A0" w:firstRow="1" w:lastRow="0" w:firstColumn="1" w:lastColumn="0" w:noHBand="0" w:noVBand="1"/>
+      </w:tblPr>
+      <w:tblGrid>
+        <w:gridCol w:w="4508"/>
+        <w:gridCol w:w="4508"/>
+      </w:tblGrid>
+      <w:tr>
+        <w:tc>
+          <w:tcPr>
+            <w:tcW w:w="4508" w:type="dxa"/>
+            <w:tcBorders>
+              <w:top w:val="single" w:sz="4" w:space="0" w:color="auto"/>
+              <w:left w:val="single" w:sz="4" w:space="0" w:color="auto"/>
+              <w:bottom w:val="single" w:sz="4" w:space="0" w:color="auto"/>
+              <w:right w:val="single" w:sz="4" w:space="0" w:color="auto"/>
+            </w:tcBorders>
+            <w:hideMark/>
+          </w:tcPr>
+          <w:p>
+            <w:r>
+              <w:rPr>
+                <w:rFonts w:hint="eastAsia"/>
+              </w:rPr>
+              <w:t>Actor Action</w:t>
+            </w:r>
+          </w:p>
+        </w:tc>
+        <w:tc>
+          <w:tcPr>
+            <w:tcW w:w="4508" w:type="dxa"/>
+            <w:tcBorders>
+              <w:top w:val="single" w:sz="4" w:space="0" w:color="auto"/>
+              <w:left w:val="single" w:sz="4" w:space="0" w:color="auto"/>
+              <w:bottom w:val="single" w:sz="4" w:space="0" w:color="auto"/>
+              <w:right w:val="single" w:sz="4" w:space="0" w:color="auto"/>
+            </w:tcBorders>
+            <w:hideMark/>
+          </w:tcPr>
+          <w:p>
+            <w:r>
+              <w:rPr>
+                <w:rFonts w:hint="eastAsia"/>
+              </w:rPr>
+              <w:t>System Response</w:t>
+            </w:r>
+          </w:p>
+        </w:tc>
+      </w:tr>
+      <w:tr>
+        <w:tc>
+          <w:tcPr>
+            <w:tcW w:w="4508" w:type="dxa"/>
+            <w:tcBorders>
+              <w:top w:val="single" w:sz="4" w:space="0" w:color="auto"/>
+              <w:left w:val="single" w:sz="4" w:space="0" w:color="auto"/>
+              <w:bottom w:val="single" w:sz="4" w:space="0" w:color="auto"/>
+              <w:right w:val="single" w:sz="4" w:space="0" w:color="auto"/>
+            </w:tcBorders>
+            <w:hideMark/>
+          </w:tcPr>
+          <w:p>
+            <w:pPr>
+              <w:widowControl/>
+              <w:numPr>
+                <w:ilvl w:val="0"/>
+                <w:numId w:val="6"/>
+              </w:numPr>
+              <w:wordWrap/>
+              <w:autoSpaceDE/>
+            </w:pPr>
+            <w:r>
+              <w:rPr>
+                <w:rFonts w:hint="eastAsia"/>
+              </w:rPr>
+              <w:t xml:space="preserve">일반 회원이 </w:t>
+            </w:r>
+            <w:r>
+              <w:rPr>
+                <w:rFonts w:hint="eastAsia"/>
+              </w:rPr>
+              <w:t xml:space="preserve">본인이 지원한 정보에 대해 마감시간 기준으로 </w:t>
+            </w:r>
+            <w:r>
+              <w:rPr>
+                <w:rFonts w:hint="eastAsia"/>
+              </w:rPr>
+              <w:t>월</w:t>
+            </w:r>
+            <w:r>
+              <w:rPr>
+                <w:rFonts w:hint="eastAsia"/>
+              </w:rPr>
+              <w:t>별 지원 횟수를 출력하는 버튼을 클릭한다.</w:t>
+            </w:r>
+          </w:p>
+        </w:tc>
+        <w:tc>
+          <w:tcPr>
+            <w:tcW w:w="4508" w:type="dxa"/>
+            <w:tcBorders>
+              <w:top w:val="single" w:sz="4" w:space="0" w:color="auto"/>
+              <w:left w:val="single" w:sz="4" w:space="0" w:color="auto"/>
+              <w:bottom w:val="single" w:sz="4" w:space="0" w:color="auto"/>
+              <w:right w:val="single" w:sz="4" w:space="0" w:color="auto"/>
+            </w:tcBorders>
+            <w:hideMark/>
+          </w:tcPr>
+          <w:p>
+            <w:pPr>
+              <w:widowControl/>
+              <w:numPr>
+                <w:ilvl w:val="0"/>
+                <w:numId w:val="6"/>
+              </w:numPr>
+              <w:wordWrap/>
+              <w:autoSpaceDE/>
+            </w:pPr>
+            <w:r>
+              <w:rPr>
+                <w:rFonts w:hint="eastAsia"/>
+              </w:rPr>
+              <w:t xml:space="preserve">월별 </w:t>
+            </w:r>
+            <w:r>
+              <w:rPr>
+                <w:rFonts w:hint="eastAsia"/>
+              </w:rPr>
+              <w:t>지원 횟수를 출력한다.</w:t>
+            </w:r>
+          </w:p>
+        </w:tc>
+      </w:tr>
+    </w:tbl>
+    <w:p>
+      <w:pPr>
+        <w:rPr>
+          <w:b/>
+          <w:bCs/>
+        </w:rPr>
+      </w:pPr>
     </w:p>
     <w:sectPr>
       <w:pgSz w:w="11906" w:h="16838"/>
@@ -1174,7 +1971,7 @@
 </file>
 
 <file path=word/numbering.xml><?xml version="1.0" encoding="utf-8"?>
-<w:numbering xmlns:wpc="http://schemas.microsoft.com/office/word/2010/wordprocessingCanvas" xmlns:cx="http://schemas.microsoft.com/office/drawing/2014/chartex" xmlns:cx1="http://schemas.microsoft.com/office/drawing/2015/9/8/chartex" xmlns:cx2="http://schemas.microsoft.com/office/drawing/2015/10/21/chartex" xmlns:cx3="http://schemas.microsoft.com/office/drawing/2016/5/9/chartex" xmlns:cx4="http://schemas.microsoft.com/office/drawing/2016/5/10/chartex" xmlns:cx5="http://schemas.microsoft.com/office/drawing/2016/5/11/chartex" xmlns:cx6="http://schemas.microsoft.com/office/drawing/2016/5/12/chartex" xmlns:cx7="http://schemas.microsoft.com/office/drawing/2016/5/13/chartex" xmlns:cx8="http://schemas.microsoft.com/office/drawing/2016/5/14/chartex" xmlns:mc="http://schemas.openxmlformats.org/markup-compatibility/2006" xmlns:aink="http://schemas.microsoft.com/office/drawing/2016/ink" xmlns:am3d="http://schemas.microsoft.com/office/drawing/2017/model3d" xmlns:o="urn:schemas-microsoft-com:office:office" xmlns:r="http://schemas.openxmlformats.org/officeDocument/2006/relationships" xmlns:m="http://schemas.openxmlformats.org/officeDocument/2006/math" xmlns:v="urn:schemas-microsoft-com:vml" xmlns:wp14="http://schemas.microsoft.com/office/word/2010/wordprocessingDrawing" xmlns:wp="http://schemas.openxmlformats.org/drawingml/2006/wordprocessingDrawing" xmlns:w10="urn:schemas-microsoft-com:office:word" xmlns:w="http://schemas.openxmlformats.org/wordprocessingml/2006/main" xmlns:w14="http://schemas.microsoft.com/office/word/2010/wordml" xmlns:w15="http://schemas.microsoft.com/office/word/2012/wordml" xmlns:w16cex="http://schemas.microsoft.com/office/word/2018/wordml/cex" xmlns:w16cid="http://schemas.microsoft.com/office/word/2016/wordml/cid" xmlns:w16="http://schemas.microsoft.com/office/word/2018/wordml" xmlns:w16se="http://schemas.microsoft.com/office/word/2015/wordml/symex" xmlns:wpg="http://schemas.microsoft.com/office/word/2010/wordprocessingGroup" xmlns:wpi="http://schemas.microsoft.com/office/word/2010/wordprocessingInk" xmlns:wne="http://schemas.microsoft.com/office/word/2006/wordml" xmlns:wps="http://schemas.microsoft.com/office/word/2010/wordprocessingShape" mc:Ignorable="w14 w15 w16se w16cid w16 w16cex wp14">
+<w:numbering xmlns:wpc="http://schemas.microsoft.com/office/word/2010/wordprocessingCanvas" xmlns:cx="http://schemas.microsoft.com/office/drawing/2014/chartex" xmlns:cx1="http://schemas.microsoft.com/office/drawing/2015/9/8/chartex" xmlns:cx2="http://schemas.microsoft.com/office/drawing/2015/10/21/chartex" xmlns:cx3="http://schemas.microsoft.com/office/drawing/2016/5/9/chartex" xmlns:cx4="http://schemas.microsoft.com/office/drawing/2016/5/10/chartex" xmlns:cx5="http://schemas.microsoft.com/office/drawing/2016/5/11/chartex" xmlns:cx6="http://schemas.microsoft.com/office/drawing/2016/5/12/chartex" xmlns:cx7="http://schemas.microsoft.com/office/drawing/2016/5/13/chartex" xmlns:cx8="http://schemas.microsoft.com/office/drawing/2016/5/14/chartex" xmlns:mc="http://schemas.openxmlformats.org/markup-compatibility/2006" xmlns:aink="http://schemas.microsoft.com/office/drawing/2016/ink" xmlns:am3d="http://schemas.microsoft.com/office/drawing/2017/model3d" xmlns:o="urn:schemas-microsoft-com:office:office" xmlns:oel="http://schemas.microsoft.com/office/2019/extlst" xmlns:r="http://schemas.openxmlformats.org/officeDocument/2006/relationships" xmlns:m="http://schemas.openxmlformats.org/officeDocument/2006/math" xmlns:v="urn:schemas-microsoft-com:vml" xmlns:wp14="http://schemas.microsoft.com/office/word/2010/wordprocessingDrawing" xmlns:wp="http://schemas.openxmlformats.org/drawingml/2006/wordprocessingDrawing" xmlns:w10="urn:schemas-microsoft-com:office:word" xmlns:w="http://schemas.openxmlformats.org/wordprocessingml/2006/main" xmlns:w14="http://schemas.microsoft.com/office/word/2010/wordml" xmlns:w15="http://schemas.microsoft.com/office/word/2012/wordml" xmlns:w16cex="http://schemas.microsoft.com/office/word/2018/wordml/cex" xmlns:w16cid="http://schemas.microsoft.com/office/word/2016/wordml/cid" xmlns:w16="http://schemas.microsoft.com/office/word/2018/wordml" xmlns:w16du="http://schemas.microsoft.com/office/word/2023/wordml/word16du" xmlns:w16sdtdh="http://schemas.microsoft.com/office/word/2020/wordml/sdtdatahash" xmlns:w16se="http://schemas.microsoft.com/office/word/2015/wordml/symex" xmlns:wpg="http://schemas.microsoft.com/office/word/2010/wordprocessingGroup" xmlns:wpi="http://schemas.microsoft.com/office/word/2010/wordprocessingInk" xmlns:wne="http://schemas.microsoft.com/office/word/2006/wordml" xmlns:wps="http://schemas.microsoft.com/office/word/2010/wordprocessingShape" mc:Ignorable="w14 w15 w16se w16cid w16 w16cex w16sdtdh wp14">
   <w:abstractNum w:abstractNumId="0" w15:restartNumberingAfterBreak="0">
     <w:nsid w:val="0BF26CDC"/>
     <w:multiLevelType w:val="hybridMultilevel"/>
@@ -1261,14 +2058,710 @@
       </w:pPr>
     </w:lvl>
   </w:abstractNum>
-  <w:num w:numId="1">
+  <w:abstractNum w:abstractNumId="1" w15:restartNumberingAfterBreak="0">
+    <w:nsid w:val="1E67045F"/>
+    <w:multiLevelType w:val="hybridMultilevel"/>
+    <w:tmpl w:val="FAC4C204"/>
+    <w:lvl w:ilvl="0" w:tplc="8004B876">
+      <w:start w:val="1"/>
+      <w:numFmt w:val="decimal"/>
+      <w:lvlText w:val="%1."/>
+      <w:lvlJc w:val="left"/>
+      <w:pPr>
+        <w:ind w:left="760" w:hanging="360"/>
+      </w:pPr>
+    </w:lvl>
+    <w:lvl w:ilvl="1" w:tplc="04090019">
+      <w:start w:val="1"/>
+      <w:numFmt w:val="upperLetter"/>
+      <w:lvlText w:val="%2."/>
+      <w:lvlJc w:val="left"/>
+      <w:pPr>
+        <w:ind w:left="1200" w:hanging="400"/>
+      </w:pPr>
+    </w:lvl>
+    <w:lvl w:ilvl="2" w:tplc="0409001B">
+      <w:start w:val="1"/>
+      <w:numFmt w:val="lowerRoman"/>
+      <w:lvlText w:val="%3."/>
+      <w:lvlJc w:val="right"/>
+      <w:pPr>
+        <w:ind w:left="1600" w:hanging="400"/>
+      </w:pPr>
+    </w:lvl>
+    <w:lvl w:ilvl="3" w:tplc="0409000F">
+      <w:start w:val="1"/>
+      <w:numFmt w:val="decimal"/>
+      <w:lvlText w:val="%4."/>
+      <w:lvlJc w:val="left"/>
+      <w:pPr>
+        <w:ind w:left="2000" w:hanging="400"/>
+      </w:pPr>
+    </w:lvl>
+    <w:lvl w:ilvl="4" w:tplc="04090019">
+      <w:start w:val="1"/>
+      <w:numFmt w:val="upperLetter"/>
+      <w:lvlText w:val="%5."/>
+      <w:lvlJc w:val="left"/>
+      <w:pPr>
+        <w:ind w:left="2400" w:hanging="400"/>
+      </w:pPr>
+    </w:lvl>
+    <w:lvl w:ilvl="5" w:tplc="0409001B">
+      <w:start w:val="1"/>
+      <w:numFmt w:val="lowerRoman"/>
+      <w:lvlText w:val="%6."/>
+      <w:lvlJc w:val="right"/>
+      <w:pPr>
+        <w:ind w:left="2800" w:hanging="400"/>
+      </w:pPr>
+    </w:lvl>
+    <w:lvl w:ilvl="6" w:tplc="0409000F">
+      <w:start w:val="1"/>
+      <w:numFmt w:val="decimal"/>
+      <w:lvlText w:val="%7."/>
+      <w:lvlJc w:val="left"/>
+      <w:pPr>
+        <w:ind w:left="3200" w:hanging="400"/>
+      </w:pPr>
+    </w:lvl>
+    <w:lvl w:ilvl="7" w:tplc="04090019">
+      <w:start w:val="1"/>
+      <w:numFmt w:val="upperLetter"/>
+      <w:lvlText w:val="%8."/>
+      <w:lvlJc w:val="left"/>
+      <w:pPr>
+        <w:ind w:left="3600" w:hanging="400"/>
+      </w:pPr>
+    </w:lvl>
+    <w:lvl w:ilvl="8" w:tplc="0409001B">
+      <w:start w:val="1"/>
+      <w:numFmt w:val="lowerRoman"/>
+      <w:lvlText w:val="%9."/>
+      <w:lvlJc w:val="right"/>
+      <w:pPr>
+        <w:ind w:left="4000" w:hanging="400"/>
+      </w:pPr>
+    </w:lvl>
+  </w:abstractNum>
+  <w:abstractNum w:abstractNumId="2" w15:restartNumberingAfterBreak="0">
+    <w:nsid w:val="20E77738"/>
+    <w:multiLevelType w:val="hybridMultilevel"/>
+    <w:tmpl w:val="FAC4C204"/>
+    <w:lvl w:ilvl="0" w:tplc="8004B876">
+      <w:start w:val="1"/>
+      <w:numFmt w:val="decimal"/>
+      <w:lvlText w:val="%1."/>
+      <w:lvlJc w:val="left"/>
+      <w:pPr>
+        <w:ind w:left="760" w:hanging="360"/>
+      </w:pPr>
+    </w:lvl>
+    <w:lvl w:ilvl="1" w:tplc="04090019">
+      <w:start w:val="1"/>
+      <w:numFmt w:val="upperLetter"/>
+      <w:lvlText w:val="%2."/>
+      <w:lvlJc w:val="left"/>
+      <w:pPr>
+        <w:ind w:left="1200" w:hanging="400"/>
+      </w:pPr>
+    </w:lvl>
+    <w:lvl w:ilvl="2" w:tplc="0409001B">
+      <w:start w:val="1"/>
+      <w:numFmt w:val="lowerRoman"/>
+      <w:lvlText w:val="%3."/>
+      <w:lvlJc w:val="right"/>
+      <w:pPr>
+        <w:ind w:left="1600" w:hanging="400"/>
+      </w:pPr>
+    </w:lvl>
+    <w:lvl w:ilvl="3" w:tplc="0409000F">
+      <w:start w:val="1"/>
+      <w:numFmt w:val="decimal"/>
+      <w:lvlText w:val="%4."/>
+      <w:lvlJc w:val="left"/>
+      <w:pPr>
+        <w:ind w:left="2000" w:hanging="400"/>
+      </w:pPr>
+    </w:lvl>
+    <w:lvl w:ilvl="4" w:tplc="04090019">
+      <w:start w:val="1"/>
+      <w:numFmt w:val="upperLetter"/>
+      <w:lvlText w:val="%5."/>
+      <w:lvlJc w:val="left"/>
+      <w:pPr>
+        <w:ind w:left="2400" w:hanging="400"/>
+      </w:pPr>
+    </w:lvl>
+    <w:lvl w:ilvl="5" w:tplc="0409001B">
+      <w:start w:val="1"/>
+      <w:numFmt w:val="lowerRoman"/>
+      <w:lvlText w:val="%6."/>
+      <w:lvlJc w:val="right"/>
+      <w:pPr>
+        <w:ind w:left="2800" w:hanging="400"/>
+      </w:pPr>
+    </w:lvl>
+    <w:lvl w:ilvl="6" w:tplc="0409000F">
+      <w:start w:val="1"/>
+      <w:numFmt w:val="decimal"/>
+      <w:lvlText w:val="%7."/>
+      <w:lvlJc w:val="left"/>
+      <w:pPr>
+        <w:ind w:left="3200" w:hanging="400"/>
+      </w:pPr>
+    </w:lvl>
+    <w:lvl w:ilvl="7" w:tplc="04090019">
+      <w:start w:val="1"/>
+      <w:numFmt w:val="upperLetter"/>
+      <w:lvlText w:val="%8."/>
+      <w:lvlJc w:val="left"/>
+      <w:pPr>
+        <w:ind w:left="3600" w:hanging="400"/>
+      </w:pPr>
+    </w:lvl>
+    <w:lvl w:ilvl="8" w:tplc="0409001B">
+      <w:start w:val="1"/>
+      <w:numFmt w:val="lowerRoman"/>
+      <w:lvlText w:val="%9."/>
+      <w:lvlJc w:val="right"/>
+      <w:pPr>
+        <w:ind w:left="4000" w:hanging="400"/>
+      </w:pPr>
+    </w:lvl>
+  </w:abstractNum>
+  <w:abstractNum w:abstractNumId="3" w15:restartNumberingAfterBreak="0">
+    <w:nsid w:val="474B418F"/>
+    <w:multiLevelType w:val="hybridMultilevel"/>
+    <w:tmpl w:val="FAC4C204"/>
+    <w:lvl w:ilvl="0" w:tplc="8004B876">
+      <w:start w:val="1"/>
+      <w:numFmt w:val="decimal"/>
+      <w:lvlText w:val="%1."/>
+      <w:lvlJc w:val="left"/>
+      <w:pPr>
+        <w:ind w:left="760" w:hanging="360"/>
+      </w:pPr>
+    </w:lvl>
+    <w:lvl w:ilvl="1" w:tplc="04090019">
+      <w:start w:val="1"/>
+      <w:numFmt w:val="upperLetter"/>
+      <w:lvlText w:val="%2."/>
+      <w:lvlJc w:val="left"/>
+      <w:pPr>
+        <w:ind w:left="1200" w:hanging="400"/>
+      </w:pPr>
+    </w:lvl>
+    <w:lvl w:ilvl="2" w:tplc="0409001B">
+      <w:start w:val="1"/>
+      <w:numFmt w:val="lowerRoman"/>
+      <w:lvlText w:val="%3."/>
+      <w:lvlJc w:val="right"/>
+      <w:pPr>
+        <w:ind w:left="1600" w:hanging="400"/>
+      </w:pPr>
+    </w:lvl>
+    <w:lvl w:ilvl="3" w:tplc="0409000F">
+      <w:start w:val="1"/>
+      <w:numFmt w:val="decimal"/>
+      <w:lvlText w:val="%4."/>
+      <w:lvlJc w:val="left"/>
+      <w:pPr>
+        <w:ind w:left="2000" w:hanging="400"/>
+      </w:pPr>
+    </w:lvl>
+    <w:lvl w:ilvl="4" w:tplc="04090019">
+      <w:start w:val="1"/>
+      <w:numFmt w:val="upperLetter"/>
+      <w:lvlText w:val="%5."/>
+      <w:lvlJc w:val="left"/>
+      <w:pPr>
+        <w:ind w:left="2400" w:hanging="400"/>
+      </w:pPr>
+    </w:lvl>
+    <w:lvl w:ilvl="5" w:tplc="0409001B">
+      <w:start w:val="1"/>
+      <w:numFmt w:val="lowerRoman"/>
+      <w:lvlText w:val="%6."/>
+      <w:lvlJc w:val="right"/>
+      <w:pPr>
+        <w:ind w:left="2800" w:hanging="400"/>
+      </w:pPr>
+    </w:lvl>
+    <w:lvl w:ilvl="6" w:tplc="0409000F">
+      <w:start w:val="1"/>
+      <w:numFmt w:val="decimal"/>
+      <w:lvlText w:val="%7."/>
+      <w:lvlJc w:val="left"/>
+      <w:pPr>
+        <w:ind w:left="3200" w:hanging="400"/>
+      </w:pPr>
+    </w:lvl>
+    <w:lvl w:ilvl="7" w:tplc="04090019">
+      <w:start w:val="1"/>
+      <w:numFmt w:val="upperLetter"/>
+      <w:lvlText w:val="%8."/>
+      <w:lvlJc w:val="left"/>
+      <w:pPr>
+        <w:ind w:left="3600" w:hanging="400"/>
+      </w:pPr>
+    </w:lvl>
+    <w:lvl w:ilvl="8" w:tplc="0409001B">
+      <w:start w:val="1"/>
+      <w:numFmt w:val="lowerRoman"/>
+      <w:lvlText w:val="%9."/>
+      <w:lvlJc w:val="right"/>
+      <w:pPr>
+        <w:ind w:left="4000" w:hanging="400"/>
+      </w:pPr>
+    </w:lvl>
+  </w:abstractNum>
+  <w:abstractNum w:abstractNumId="4" w15:restartNumberingAfterBreak="0">
+    <w:nsid w:val="58D2361E"/>
+    <w:multiLevelType w:val="hybridMultilevel"/>
+    <w:tmpl w:val="FAC4C204"/>
+    <w:lvl w:ilvl="0" w:tplc="8004B876">
+      <w:start w:val="1"/>
+      <w:numFmt w:val="decimal"/>
+      <w:lvlText w:val="%1."/>
+      <w:lvlJc w:val="left"/>
+      <w:pPr>
+        <w:ind w:left="760" w:hanging="360"/>
+      </w:pPr>
+    </w:lvl>
+    <w:lvl w:ilvl="1" w:tplc="04090019">
+      <w:start w:val="1"/>
+      <w:numFmt w:val="upperLetter"/>
+      <w:lvlText w:val="%2."/>
+      <w:lvlJc w:val="left"/>
+      <w:pPr>
+        <w:ind w:left="1200" w:hanging="400"/>
+      </w:pPr>
+    </w:lvl>
+    <w:lvl w:ilvl="2" w:tplc="0409001B">
+      <w:start w:val="1"/>
+      <w:numFmt w:val="lowerRoman"/>
+      <w:lvlText w:val="%3."/>
+      <w:lvlJc w:val="right"/>
+      <w:pPr>
+        <w:ind w:left="1600" w:hanging="400"/>
+      </w:pPr>
+    </w:lvl>
+    <w:lvl w:ilvl="3" w:tplc="0409000F">
+      <w:start w:val="1"/>
+      <w:numFmt w:val="decimal"/>
+      <w:lvlText w:val="%4."/>
+      <w:lvlJc w:val="left"/>
+      <w:pPr>
+        <w:ind w:left="2000" w:hanging="400"/>
+      </w:pPr>
+    </w:lvl>
+    <w:lvl w:ilvl="4" w:tplc="04090019">
+      <w:start w:val="1"/>
+      <w:numFmt w:val="upperLetter"/>
+      <w:lvlText w:val="%5."/>
+      <w:lvlJc w:val="left"/>
+      <w:pPr>
+        <w:ind w:left="2400" w:hanging="400"/>
+      </w:pPr>
+    </w:lvl>
+    <w:lvl w:ilvl="5" w:tplc="0409001B">
+      <w:start w:val="1"/>
+      <w:numFmt w:val="lowerRoman"/>
+      <w:lvlText w:val="%6."/>
+      <w:lvlJc w:val="right"/>
+      <w:pPr>
+        <w:ind w:left="2800" w:hanging="400"/>
+      </w:pPr>
+    </w:lvl>
+    <w:lvl w:ilvl="6" w:tplc="0409000F">
+      <w:start w:val="1"/>
+      <w:numFmt w:val="decimal"/>
+      <w:lvlText w:val="%7."/>
+      <w:lvlJc w:val="left"/>
+      <w:pPr>
+        <w:ind w:left="3200" w:hanging="400"/>
+      </w:pPr>
+    </w:lvl>
+    <w:lvl w:ilvl="7" w:tplc="04090019">
+      <w:start w:val="1"/>
+      <w:numFmt w:val="upperLetter"/>
+      <w:lvlText w:val="%8."/>
+      <w:lvlJc w:val="left"/>
+      <w:pPr>
+        <w:ind w:left="3600" w:hanging="400"/>
+      </w:pPr>
+    </w:lvl>
+    <w:lvl w:ilvl="8" w:tplc="0409001B">
+      <w:start w:val="1"/>
+      <w:numFmt w:val="lowerRoman"/>
+      <w:lvlText w:val="%9."/>
+      <w:lvlJc w:val="right"/>
+      <w:pPr>
+        <w:ind w:left="4000" w:hanging="400"/>
+      </w:pPr>
+    </w:lvl>
+  </w:abstractNum>
+  <w:abstractNum w:abstractNumId="5" w15:restartNumberingAfterBreak="0">
+    <w:nsid w:val="61A96E2D"/>
+    <w:multiLevelType w:val="hybridMultilevel"/>
+    <w:tmpl w:val="FAC4C204"/>
+    <w:lvl w:ilvl="0" w:tplc="8004B876">
+      <w:start w:val="1"/>
+      <w:numFmt w:val="decimal"/>
+      <w:lvlText w:val="%1."/>
+      <w:lvlJc w:val="left"/>
+      <w:pPr>
+        <w:ind w:left="760" w:hanging="360"/>
+      </w:pPr>
+    </w:lvl>
+    <w:lvl w:ilvl="1" w:tplc="04090019">
+      <w:start w:val="1"/>
+      <w:numFmt w:val="upperLetter"/>
+      <w:lvlText w:val="%2."/>
+      <w:lvlJc w:val="left"/>
+      <w:pPr>
+        <w:ind w:left="1200" w:hanging="400"/>
+      </w:pPr>
+    </w:lvl>
+    <w:lvl w:ilvl="2" w:tplc="0409001B">
+      <w:start w:val="1"/>
+      <w:numFmt w:val="lowerRoman"/>
+      <w:lvlText w:val="%3."/>
+      <w:lvlJc w:val="right"/>
+      <w:pPr>
+        <w:ind w:left="1600" w:hanging="400"/>
+      </w:pPr>
+    </w:lvl>
+    <w:lvl w:ilvl="3" w:tplc="0409000F">
+      <w:start w:val="1"/>
+      <w:numFmt w:val="decimal"/>
+      <w:lvlText w:val="%4."/>
+      <w:lvlJc w:val="left"/>
+      <w:pPr>
+        <w:ind w:left="2000" w:hanging="400"/>
+      </w:pPr>
+    </w:lvl>
+    <w:lvl w:ilvl="4" w:tplc="04090019">
+      <w:start w:val="1"/>
+      <w:numFmt w:val="upperLetter"/>
+      <w:lvlText w:val="%5."/>
+      <w:lvlJc w:val="left"/>
+      <w:pPr>
+        <w:ind w:left="2400" w:hanging="400"/>
+      </w:pPr>
+    </w:lvl>
+    <w:lvl w:ilvl="5" w:tplc="0409001B">
+      <w:start w:val="1"/>
+      <w:numFmt w:val="lowerRoman"/>
+      <w:lvlText w:val="%6."/>
+      <w:lvlJc w:val="right"/>
+      <w:pPr>
+        <w:ind w:left="2800" w:hanging="400"/>
+      </w:pPr>
+    </w:lvl>
+    <w:lvl w:ilvl="6" w:tplc="0409000F">
+      <w:start w:val="1"/>
+      <w:numFmt w:val="decimal"/>
+      <w:lvlText w:val="%7."/>
+      <w:lvlJc w:val="left"/>
+      <w:pPr>
+        <w:ind w:left="3200" w:hanging="400"/>
+      </w:pPr>
+    </w:lvl>
+    <w:lvl w:ilvl="7" w:tplc="04090019">
+      <w:start w:val="1"/>
+      <w:numFmt w:val="upperLetter"/>
+      <w:lvlText w:val="%8."/>
+      <w:lvlJc w:val="left"/>
+      <w:pPr>
+        <w:ind w:left="3600" w:hanging="400"/>
+      </w:pPr>
+    </w:lvl>
+    <w:lvl w:ilvl="8" w:tplc="0409001B">
+      <w:start w:val="1"/>
+      <w:numFmt w:val="lowerRoman"/>
+      <w:lvlText w:val="%9."/>
+      <w:lvlJc w:val="right"/>
+      <w:pPr>
+        <w:ind w:left="4000" w:hanging="400"/>
+      </w:pPr>
+    </w:lvl>
+  </w:abstractNum>
+  <w:abstractNum w:abstractNumId="6" w15:restartNumberingAfterBreak="0">
+    <w:nsid w:val="716800E5"/>
+    <w:multiLevelType w:val="hybridMultilevel"/>
+    <w:tmpl w:val="FAC4C204"/>
+    <w:lvl w:ilvl="0" w:tplc="8004B876">
+      <w:start w:val="1"/>
+      <w:numFmt w:val="decimal"/>
+      <w:lvlText w:val="%1."/>
+      <w:lvlJc w:val="left"/>
+      <w:pPr>
+        <w:ind w:left="760" w:hanging="360"/>
+      </w:pPr>
+    </w:lvl>
+    <w:lvl w:ilvl="1" w:tplc="04090019">
+      <w:start w:val="1"/>
+      <w:numFmt w:val="upperLetter"/>
+      <w:lvlText w:val="%2."/>
+      <w:lvlJc w:val="left"/>
+      <w:pPr>
+        <w:ind w:left="1200" w:hanging="400"/>
+      </w:pPr>
+    </w:lvl>
+    <w:lvl w:ilvl="2" w:tplc="0409001B">
+      <w:start w:val="1"/>
+      <w:numFmt w:val="lowerRoman"/>
+      <w:lvlText w:val="%3."/>
+      <w:lvlJc w:val="right"/>
+      <w:pPr>
+        <w:ind w:left="1600" w:hanging="400"/>
+      </w:pPr>
+    </w:lvl>
+    <w:lvl w:ilvl="3" w:tplc="0409000F">
+      <w:start w:val="1"/>
+      <w:numFmt w:val="decimal"/>
+      <w:lvlText w:val="%4."/>
+      <w:lvlJc w:val="left"/>
+      <w:pPr>
+        <w:ind w:left="2000" w:hanging="400"/>
+      </w:pPr>
+    </w:lvl>
+    <w:lvl w:ilvl="4" w:tplc="04090019">
+      <w:start w:val="1"/>
+      <w:numFmt w:val="upperLetter"/>
+      <w:lvlText w:val="%5."/>
+      <w:lvlJc w:val="left"/>
+      <w:pPr>
+        <w:ind w:left="2400" w:hanging="400"/>
+      </w:pPr>
+    </w:lvl>
+    <w:lvl w:ilvl="5" w:tplc="0409001B">
+      <w:start w:val="1"/>
+      <w:numFmt w:val="lowerRoman"/>
+      <w:lvlText w:val="%6."/>
+      <w:lvlJc w:val="right"/>
+      <w:pPr>
+        <w:ind w:left="2800" w:hanging="400"/>
+      </w:pPr>
+    </w:lvl>
+    <w:lvl w:ilvl="6" w:tplc="0409000F">
+      <w:start w:val="1"/>
+      <w:numFmt w:val="decimal"/>
+      <w:lvlText w:val="%7."/>
+      <w:lvlJc w:val="left"/>
+      <w:pPr>
+        <w:ind w:left="3200" w:hanging="400"/>
+      </w:pPr>
+    </w:lvl>
+    <w:lvl w:ilvl="7" w:tplc="04090019">
+      <w:start w:val="1"/>
+      <w:numFmt w:val="upperLetter"/>
+      <w:lvlText w:val="%8."/>
+      <w:lvlJc w:val="left"/>
+      <w:pPr>
+        <w:ind w:left="3600" w:hanging="400"/>
+      </w:pPr>
+    </w:lvl>
+    <w:lvl w:ilvl="8" w:tplc="0409001B">
+      <w:start w:val="1"/>
+      <w:numFmt w:val="lowerRoman"/>
+      <w:lvlText w:val="%9."/>
+      <w:lvlJc w:val="right"/>
+      <w:pPr>
+        <w:ind w:left="4000" w:hanging="400"/>
+      </w:pPr>
+    </w:lvl>
+  </w:abstractNum>
+  <w:num w:numId="1" w16cid:durableId="759135241">
     <w:abstractNumId w:val="0"/>
+  </w:num>
+  <w:num w:numId="2" w16cid:durableId="263389845">
+    <w:abstractNumId w:val="6"/>
+    <w:lvlOverride w:ilvl="0">
+      <w:startOverride w:val="1"/>
+    </w:lvlOverride>
+    <w:lvlOverride w:ilvl="1">
+      <w:startOverride w:val="1"/>
+    </w:lvlOverride>
+    <w:lvlOverride w:ilvl="2">
+      <w:startOverride w:val="1"/>
+    </w:lvlOverride>
+    <w:lvlOverride w:ilvl="3">
+      <w:startOverride w:val="1"/>
+    </w:lvlOverride>
+    <w:lvlOverride w:ilvl="4">
+      <w:startOverride w:val="1"/>
+    </w:lvlOverride>
+    <w:lvlOverride w:ilvl="5">
+      <w:startOverride w:val="1"/>
+    </w:lvlOverride>
+    <w:lvlOverride w:ilvl="6">
+      <w:startOverride w:val="1"/>
+    </w:lvlOverride>
+    <w:lvlOverride w:ilvl="7">
+      <w:startOverride w:val="1"/>
+    </w:lvlOverride>
+    <w:lvlOverride w:ilvl="8">
+      <w:startOverride w:val="1"/>
+    </w:lvlOverride>
+  </w:num>
+  <w:num w:numId="3" w16cid:durableId="260914033">
+    <w:abstractNumId w:val="5"/>
+    <w:lvlOverride w:ilvl="0">
+      <w:startOverride w:val="1"/>
+    </w:lvlOverride>
+    <w:lvlOverride w:ilvl="1">
+      <w:startOverride w:val="1"/>
+    </w:lvlOverride>
+    <w:lvlOverride w:ilvl="2">
+      <w:startOverride w:val="1"/>
+    </w:lvlOverride>
+    <w:lvlOverride w:ilvl="3">
+      <w:startOverride w:val="1"/>
+    </w:lvlOverride>
+    <w:lvlOverride w:ilvl="4">
+      <w:startOverride w:val="1"/>
+    </w:lvlOverride>
+    <w:lvlOverride w:ilvl="5">
+      <w:startOverride w:val="1"/>
+    </w:lvlOverride>
+    <w:lvlOverride w:ilvl="6">
+      <w:startOverride w:val="1"/>
+    </w:lvlOverride>
+    <w:lvlOverride w:ilvl="7">
+      <w:startOverride w:val="1"/>
+    </w:lvlOverride>
+    <w:lvlOverride w:ilvl="8">
+      <w:startOverride w:val="1"/>
+    </w:lvlOverride>
+  </w:num>
+  <w:num w:numId="4" w16cid:durableId="67121020">
+    <w:abstractNumId w:val="2"/>
+    <w:lvlOverride w:ilvl="0">
+      <w:startOverride w:val="1"/>
+    </w:lvlOverride>
+    <w:lvlOverride w:ilvl="1">
+      <w:startOverride w:val="1"/>
+    </w:lvlOverride>
+    <w:lvlOverride w:ilvl="2">
+      <w:startOverride w:val="1"/>
+    </w:lvlOverride>
+    <w:lvlOverride w:ilvl="3">
+      <w:startOverride w:val="1"/>
+    </w:lvlOverride>
+    <w:lvlOverride w:ilvl="4">
+      <w:startOverride w:val="1"/>
+    </w:lvlOverride>
+    <w:lvlOverride w:ilvl="5">
+      <w:startOverride w:val="1"/>
+    </w:lvlOverride>
+    <w:lvlOverride w:ilvl="6">
+      <w:startOverride w:val="1"/>
+    </w:lvlOverride>
+    <w:lvlOverride w:ilvl="7">
+      <w:startOverride w:val="1"/>
+    </w:lvlOverride>
+    <w:lvlOverride w:ilvl="8">
+      <w:startOverride w:val="1"/>
+    </w:lvlOverride>
+  </w:num>
+  <w:num w:numId="5" w16cid:durableId="505675881">
+    <w:abstractNumId w:val="1"/>
+    <w:lvlOverride w:ilvl="0">
+      <w:startOverride w:val="1"/>
+    </w:lvlOverride>
+    <w:lvlOverride w:ilvl="1">
+      <w:startOverride w:val="1"/>
+    </w:lvlOverride>
+    <w:lvlOverride w:ilvl="2">
+      <w:startOverride w:val="1"/>
+    </w:lvlOverride>
+    <w:lvlOverride w:ilvl="3">
+      <w:startOverride w:val="1"/>
+    </w:lvlOverride>
+    <w:lvlOverride w:ilvl="4">
+      <w:startOverride w:val="1"/>
+    </w:lvlOverride>
+    <w:lvlOverride w:ilvl="5">
+      <w:startOverride w:val="1"/>
+    </w:lvlOverride>
+    <w:lvlOverride w:ilvl="6">
+      <w:startOverride w:val="1"/>
+    </w:lvlOverride>
+    <w:lvlOverride w:ilvl="7">
+      <w:startOverride w:val="1"/>
+    </w:lvlOverride>
+    <w:lvlOverride w:ilvl="8">
+      <w:startOverride w:val="1"/>
+    </w:lvlOverride>
+  </w:num>
+  <w:num w:numId="6" w16cid:durableId="1758013841">
+    <w:abstractNumId w:val="3"/>
+    <w:lvlOverride w:ilvl="0">
+      <w:startOverride w:val="1"/>
+    </w:lvlOverride>
+    <w:lvlOverride w:ilvl="1">
+      <w:startOverride w:val="1"/>
+    </w:lvlOverride>
+    <w:lvlOverride w:ilvl="2">
+      <w:startOverride w:val="1"/>
+    </w:lvlOverride>
+    <w:lvlOverride w:ilvl="3">
+      <w:startOverride w:val="1"/>
+    </w:lvlOverride>
+    <w:lvlOverride w:ilvl="4">
+      <w:startOverride w:val="1"/>
+    </w:lvlOverride>
+    <w:lvlOverride w:ilvl="5">
+      <w:startOverride w:val="1"/>
+    </w:lvlOverride>
+    <w:lvlOverride w:ilvl="6">
+      <w:startOverride w:val="1"/>
+    </w:lvlOverride>
+    <w:lvlOverride w:ilvl="7">
+      <w:startOverride w:val="1"/>
+    </w:lvlOverride>
+    <w:lvlOverride w:ilvl="8">
+      <w:startOverride w:val="1"/>
+    </w:lvlOverride>
+  </w:num>
+  <w:num w:numId="7" w16cid:durableId="2124693686">
+    <w:abstractNumId w:val="4"/>
+    <w:lvlOverride w:ilvl="0">
+      <w:startOverride w:val="1"/>
+    </w:lvlOverride>
+    <w:lvlOverride w:ilvl="1">
+      <w:startOverride w:val="1"/>
+    </w:lvlOverride>
+    <w:lvlOverride w:ilvl="2">
+      <w:startOverride w:val="1"/>
+    </w:lvlOverride>
+    <w:lvlOverride w:ilvl="3">
+      <w:startOverride w:val="1"/>
+    </w:lvlOverride>
+    <w:lvlOverride w:ilvl="4">
+      <w:startOverride w:val="1"/>
+    </w:lvlOverride>
+    <w:lvlOverride w:ilvl="5">
+      <w:startOverride w:val="1"/>
+    </w:lvlOverride>
+    <w:lvlOverride w:ilvl="6">
+      <w:startOverride w:val="1"/>
+    </w:lvlOverride>
+    <w:lvlOverride w:ilvl="7">
+      <w:startOverride w:val="1"/>
+    </w:lvlOverride>
+    <w:lvlOverride w:ilvl="8">
+      <w:startOverride w:val="1"/>
+    </w:lvlOverride>
   </w:num>
 </w:numbering>
 </file>
 
 <file path=word/styles.xml><?xml version="1.0" encoding="utf-8"?>
-<w:styles xmlns:mc="http://schemas.openxmlformats.org/markup-compatibility/2006" xmlns:r="http://schemas.openxmlformats.org/officeDocument/2006/relationships" xmlns:w="http://schemas.openxmlformats.org/wordprocessingml/2006/main" xmlns:w14="http://schemas.microsoft.com/office/word/2010/wordml" xmlns:w15="http://schemas.microsoft.com/office/word/2012/wordml" xmlns:w16cex="http://schemas.microsoft.com/office/word/2018/wordml/cex" xmlns:w16cid="http://schemas.microsoft.com/office/word/2016/wordml/cid" xmlns:w16="http://schemas.microsoft.com/office/word/2018/wordml" xmlns:w16se="http://schemas.microsoft.com/office/word/2015/wordml/symex" mc:Ignorable="w14 w15 w16se w16cid w16 w16cex">
+<w:styles xmlns:mc="http://schemas.openxmlformats.org/markup-compatibility/2006" xmlns:r="http://schemas.openxmlformats.org/officeDocument/2006/relationships" xmlns:w="http://schemas.openxmlformats.org/wordprocessingml/2006/main" xmlns:w14="http://schemas.microsoft.com/office/word/2010/wordml" xmlns:w15="http://schemas.microsoft.com/office/word/2012/wordml" xmlns:w16cex="http://schemas.microsoft.com/office/word/2018/wordml/cex" xmlns:w16cid="http://schemas.microsoft.com/office/word/2016/wordml/cid" xmlns:w16="http://schemas.microsoft.com/office/word/2018/wordml" xmlns:w16sdtdh="http://schemas.microsoft.com/office/word/2020/wordml/sdtdatahash" xmlns:w16se="http://schemas.microsoft.com/office/word/2015/wordml/symex" mc:Ignorable="w14 w15 w16se w16cid w16 w16cex w16sdtdh">
   <w:docDefaults>
     <w:rPrDefault>
       <w:rPr>
@@ -1750,6 +3243,37 @@
       <w:lang w:eastAsia="en-US"/>
     </w:rPr>
   </w:style>
+  <w:style w:type="paragraph" w:styleId="a3">
+    <w:name w:val="List Paragraph"/>
+    <w:basedOn w:val="a"/>
+    <w:uiPriority w:val="34"/>
+    <w:qFormat/>
+    <w:rsid w:val="00080A96"/>
+    <w:pPr>
+      <w:spacing w:line="256" w:lineRule="auto"/>
+      <w:ind w:leftChars="400" w:left="800"/>
+    </w:pPr>
+  </w:style>
+  <w:style w:type="table" w:styleId="a4">
+    <w:name w:val="Table Grid"/>
+    <w:basedOn w:val="a1"/>
+    <w:uiPriority w:val="39"/>
+    <w:rsid w:val="00080A96"/>
+    <w:pPr>
+      <w:spacing w:after="0" w:line="240" w:lineRule="auto"/>
+    </w:pPr>
+    <w:tblPr>
+      <w:tblInd w:w="0" w:type="nil"/>
+      <w:tblBorders>
+        <w:top w:val="single" w:sz="4" w:space="0" w:color="auto"/>
+        <w:left w:val="single" w:sz="4" w:space="0" w:color="auto"/>
+        <w:bottom w:val="single" w:sz="4" w:space="0" w:color="auto"/>
+        <w:right w:val="single" w:sz="4" w:space="0" w:color="auto"/>
+        <w:insideH w:val="single" w:sz="4" w:space="0" w:color="auto"/>
+        <w:insideV w:val="single" w:sz="4" w:space="0" w:color="auto"/>
+      </w:tblBorders>
+    </w:tblPr>
+  </w:style>
 </w:styles>
 </file>
 

</xml_diff>